<commit_message>
Add another example - regmap_excel with Docx reference file
</commit_message>
<xml_diff>
--- a/examples/regmap_json/doc/regs.docx
+++ b/examples/regmap_json/doc/regs.docx
@@ -339,7 +339,7 @@
               <w:jc w:val="left"/>
             </w:pPr>
             <w:r>
-              <w:t xml:space="preserve">Имя регистра</w:t>
+              <w:t xml:space="preserve">Регистр</w:t>
             </w:r>
           </w:p>
         </w:tc>
@@ -784,7 +784,7 @@
               <w:jc w:val="left"/>
             </w:pPr>
             <w:r>
-              <w:t xml:space="preserve">Имя поля</w:t>
+              <w:t xml:space="preserve">Поле</w:t>
             </w:r>
           </w:p>
         </w:tc>
@@ -835,7 +835,7 @@
               <w:jc w:val="left"/>
             </w:pPr>
             <w:r>
-              <w:t xml:space="preserve">Reset</w:t>
+              <w:t xml:space="preserve">Значение</w:t>
             </w:r>
           </w:p>
         </w:tc>
@@ -1302,7 +1302,7 @@
               <w:jc w:val="left"/>
             </w:pPr>
             <w:r>
-              <w:t xml:space="preserve">Имя поля</w:t>
+              <w:t xml:space="preserve">Поле</w:t>
             </w:r>
           </w:p>
         </w:tc>
@@ -1353,7 +1353,7 @@
               <w:jc w:val="left"/>
             </w:pPr>
             <w:r>
-              <w:t xml:space="preserve">Reset</w:t>
+              <w:t xml:space="preserve">Значение</w:t>
             </w:r>
           </w:p>
         </w:tc>
@@ -1859,7 +1859,7 @@
               <w:jc w:val="left"/>
             </w:pPr>
             <w:r>
-              <w:t xml:space="preserve">Имя поля</w:t>
+              <w:t xml:space="preserve">Поле</w:t>
             </w:r>
           </w:p>
         </w:tc>
@@ -1910,7 +1910,7 @@
               <w:jc w:val="left"/>
             </w:pPr>
             <w:r>
-              <w:t xml:space="preserve">Reset</w:t>
+              <w:t xml:space="preserve">Значение</w:t>
             </w:r>
           </w:p>
         </w:tc>
@@ -2325,7 +2325,7 @@
               <w:jc w:val="left"/>
             </w:pPr>
             <w:r>
-              <w:t xml:space="preserve">Имя enum</w:t>
+              <w:t xml:space="preserve">Enum</w:t>
             </w:r>
           </w:p>
         </w:tc>
@@ -2629,7 +2629,7 @@
               <w:jc w:val="left"/>
             </w:pPr>
             <w:r>
-              <w:t xml:space="preserve">Имя поля</w:t>
+              <w:t xml:space="preserve">Поле</w:t>
             </w:r>
           </w:p>
         </w:tc>
@@ -2680,7 +2680,7 @@
               <w:jc w:val="left"/>
             </w:pPr>
             <w:r>
-              <w:t xml:space="preserve">Reset</w:t>
+              <w:t xml:space="preserve">Значение</w:t>
             </w:r>
           </w:p>
         </w:tc>
@@ -3033,7 +3033,7 @@
               <w:jc w:val="left"/>
             </w:pPr>
             <w:r>
-              <w:t xml:space="preserve">Имя поля</w:t>
+              <w:t xml:space="preserve">Поле</w:t>
             </w:r>
           </w:p>
         </w:tc>
@@ -3084,7 +3084,7 @@
               <w:jc w:val="left"/>
             </w:pPr>
             <w:r>
-              <w:t xml:space="preserve">Reset</w:t>
+              <w:t xml:space="preserve">Значение</w:t>
             </w:r>
           </w:p>
         </w:tc>
@@ -3437,7 +3437,7 @@
               <w:jc w:val="left"/>
             </w:pPr>
             <w:r>
-              <w:t xml:space="preserve">Имя поля</w:t>
+              <w:t xml:space="preserve">Поле</w:t>
             </w:r>
           </w:p>
         </w:tc>
@@ -3488,7 +3488,7 @@
               <w:jc w:val="left"/>
             </w:pPr>
             <w:r>
-              <w:t xml:space="preserve">Reset</w:t>
+              <w:t xml:space="preserve">Значение</w:t>
             </w:r>
           </w:p>
         </w:tc>

</xml_diff>

<commit_message>
Regenerate examples without enums
</commit_message>
<xml_diff>
--- a/examples/regmap_json/doc/regs.docx
+++ b/examples/regmap_json/doc/regs.docx
@@ -1835,454 +1835,6 @@
         </w:drawing>
       </w:r>
     </w:p>
-    <w:tbl>
-      <w:tblPr>
-        <w:tblStyle w:val="Table"/>
-        <w:tblW w:type="pct" w:w="0.0"/>
-        <w:tblLook w:firstRow="1"/>
-      </w:tblPr>
-      <w:tblGrid/>
-      <w:tr>
-        <w:trPr>
-          <w:cnfStyle w:firstRow="1"/>
-        </w:trPr>
-        <w:tc>
-          <w:tcPr>
-            <w:tcBorders>
-              <w:bottom w:val="single"/>
-            </w:tcBorders>
-            <w:vAlign w:val="bottom"/>
-          </w:tcPr>
-          <w:p>
-            <w:pPr>
-              <w:pStyle w:val="Compact"/>
-              <w:jc w:val="left"/>
-            </w:pPr>
-            <w:r>
-              <w:t xml:space="preserve">Поле</w:t>
-            </w:r>
-          </w:p>
-        </w:tc>
-        <w:tc>
-          <w:tcPr>
-            <w:tcBorders>
-              <w:bottom w:val="single"/>
-            </w:tcBorders>
-            <w:vAlign w:val="bottom"/>
-          </w:tcPr>
-          <w:p>
-            <w:pPr>
-              <w:pStyle w:val="Compact"/>
-              <w:jc w:val="left"/>
-            </w:pPr>
-            <w:r>
-              <w:t xml:space="preserve">Биты</w:t>
-            </w:r>
-          </w:p>
-        </w:tc>
-        <w:tc>
-          <w:tcPr>
-            <w:tcBorders>
-              <w:bottom w:val="single"/>
-            </w:tcBorders>
-            <w:vAlign w:val="bottom"/>
-          </w:tcPr>
-          <w:p>
-            <w:pPr>
-              <w:pStyle w:val="Compact"/>
-              <w:jc w:val="left"/>
-            </w:pPr>
-            <w:r>
-              <w:t xml:space="preserve">Тип</w:t>
-            </w:r>
-          </w:p>
-        </w:tc>
-        <w:tc>
-          <w:tcPr>
-            <w:tcBorders>
-              <w:bottom w:val="single"/>
-            </w:tcBorders>
-            <w:vAlign w:val="bottom"/>
-          </w:tcPr>
-          <w:p>
-            <w:pPr>
-              <w:pStyle w:val="Compact"/>
-              <w:jc w:val="left"/>
-            </w:pPr>
-            <w:r>
-              <w:t xml:space="preserve">Значение</w:t>
-            </w:r>
-          </w:p>
-        </w:tc>
-        <w:tc>
-          <w:tcPr>
-            <w:tcBorders>
-              <w:bottom w:val="single"/>
-            </w:tcBorders>
-            <w:vAlign w:val="bottom"/>
-          </w:tcPr>
-          <w:p>
-            <w:pPr>
-              <w:pStyle w:val="Compact"/>
-              <w:jc w:val="left"/>
-            </w:pPr>
-            <w:r>
-              <w:t xml:space="preserve">Описание</w:t>
-            </w:r>
-          </w:p>
-        </w:tc>
-      </w:tr>
-      <w:tr>
-        <w:tc>
-          <w:p>
-            <w:pPr>
-              <w:pStyle w:val="Compact"/>
-              <w:jc w:val="left"/>
-            </w:pPr>
-            <w:r>
-              <w:t xml:space="preserve">-</w:t>
-            </w:r>
-          </w:p>
-        </w:tc>
-        <w:tc>
-          <w:p>
-            <w:pPr>
-              <w:pStyle w:val="Compact"/>
-              <w:jc w:val="left"/>
-            </w:pPr>
-            <w:r>
-              <w:t xml:space="preserve">31:7</w:t>
-            </w:r>
-          </w:p>
-        </w:tc>
-        <w:tc>
-          <w:p>
-            <w:pPr>
-              <w:pStyle w:val="Compact"/>
-              <w:jc w:val="left"/>
-            </w:pPr>
-            <w:r>
-              <w:t xml:space="preserve">-</w:t>
-            </w:r>
-          </w:p>
-        </w:tc>
-        <w:tc>
-          <w:p>
-            <w:pPr>
-              <w:pStyle w:val="Compact"/>
-              <w:jc w:val="left"/>
-            </w:pPr>
-            <w:r>
-              <w:t xml:space="preserve">0x000000</w:t>
-            </w:r>
-          </w:p>
-        </w:tc>
-        <w:tc>
-          <w:p>
-            <w:pPr>
-              <w:pStyle w:val="Compact"/>
-              <w:jc w:val="left"/>
-            </w:pPr>
-            <w:r>
-              <w:t xml:space="preserve">Reserved</w:t>
-            </w:r>
-          </w:p>
-        </w:tc>
-      </w:tr>
-      <w:tr>
-        <w:tc>
-          <w:p>
-            <w:pPr>
-              <w:pStyle w:val="Compact"/>
-              <w:jc w:val="left"/>
-            </w:pPr>
-            <w:r>
-              <w:t xml:space="preserve">TXST</w:t>
-            </w:r>
-          </w:p>
-        </w:tc>
-        <w:tc>
-          <w:p>
-            <w:pPr>
-              <w:pStyle w:val="Compact"/>
-              <w:jc w:val="left"/>
-            </w:pPr>
-            <w:r>
-              <w:t xml:space="preserve">6</w:t>
-            </w:r>
-          </w:p>
-        </w:tc>
-        <w:tc>
-          <w:p>
-            <w:pPr>
-              <w:pStyle w:val="Compact"/>
-              <w:jc w:val="left"/>
-            </w:pPr>
-            <w:r>
-              <w:t xml:space="preserve">wosc</w:t>
-            </w:r>
-          </w:p>
-        </w:tc>
-        <w:tc>
-          <w:p>
-            <w:pPr>
-              <w:pStyle w:val="Compact"/>
-              <w:jc w:val="left"/>
-            </w:pPr>
-            <w:r>
-              <w:t xml:space="preserve">0x0</w:t>
-            </w:r>
-          </w:p>
-        </w:tc>
-        <w:tc>
-          <w:p>
-            <w:pPr>
-              <w:pStyle w:val="Compact"/>
-              <w:jc w:val="left"/>
-            </w:pPr>
-            <w:r>
-              <w:t xml:space="preserve">Force transmission start</w:t>
-            </w:r>
-          </w:p>
-        </w:tc>
-      </w:tr>
-      <w:tr>
-        <w:tc>
-          <w:p>
-            <w:pPr>
-              <w:pStyle w:val="Compact"/>
-              <w:jc w:val="left"/>
-            </w:pPr>
-            <w:r>
-              <w:t xml:space="preserve">RXEN</w:t>
-            </w:r>
-          </w:p>
-        </w:tc>
-        <w:tc>
-          <w:p>
-            <w:pPr>
-              <w:pStyle w:val="Compact"/>
-              <w:jc w:val="left"/>
-            </w:pPr>
-            <w:r>
-              <w:t xml:space="preserve">5</w:t>
-            </w:r>
-          </w:p>
-        </w:tc>
-        <w:tc>
-          <w:p>
-            <w:pPr>
-              <w:pStyle w:val="Compact"/>
-              <w:jc w:val="left"/>
-            </w:pPr>
-            <w:r>
-              <w:t xml:space="preserve">rw</w:t>
-            </w:r>
-          </w:p>
-        </w:tc>
-        <w:tc>
-          <w:p>
-            <w:pPr>
-              <w:pStyle w:val="Compact"/>
-              <w:jc w:val="left"/>
-            </w:pPr>
-            <w:r>
-              <w:t xml:space="preserve">0x0</w:t>
-            </w:r>
-          </w:p>
-        </w:tc>
-        <w:tc>
-          <w:p>
-            <w:pPr>
-              <w:pStyle w:val="Compact"/>
-              <w:jc w:val="left"/>
-            </w:pPr>
-            <w:r>
-              <w:t xml:space="preserve">Receiver enable. Can be disabled by hardware on error.</w:t>
-            </w:r>
-          </w:p>
-        </w:tc>
-      </w:tr>
-      <w:tr>
-        <w:tc>
-          <w:p>
-            <w:pPr>
-              <w:pStyle w:val="Compact"/>
-              <w:jc w:val="left"/>
-            </w:pPr>
-            <w:r>
-              <w:t xml:space="preserve">TXEN</w:t>
-            </w:r>
-          </w:p>
-        </w:tc>
-        <w:tc>
-          <w:p>
-            <w:pPr>
-              <w:pStyle w:val="Compact"/>
-              <w:jc w:val="left"/>
-            </w:pPr>
-            <w:r>
-              <w:t xml:space="preserve">4</w:t>
-            </w:r>
-          </w:p>
-        </w:tc>
-        <w:tc>
-          <w:p>
-            <w:pPr>
-              <w:pStyle w:val="Compact"/>
-              <w:jc w:val="left"/>
-            </w:pPr>
-            <w:r>
-              <w:t xml:space="preserve">rw</w:t>
-            </w:r>
-          </w:p>
-        </w:tc>
-        <w:tc>
-          <w:p>
-            <w:pPr>
-              <w:pStyle w:val="Compact"/>
-              <w:jc w:val="left"/>
-            </w:pPr>
-            <w:r>
-              <w:t xml:space="preserve">0x0</w:t>
-            </w:r>
-          </w:p>
-        </w:tc>
-        <w:tc>
-          <w:p>
-            <w:pPr>
-              <w:pStyle w:val="Compact"/>
-              <w:jc w:val="left"/>
-            </w:pPr>
-            <w:r>
-              <w:t xml:space="preserve">Transmitter enable. Can be disabled by hardware on error.</w:t>
-            </w:r>
-          </w:p>
-        </w:tc>
-      </w:tr>
-      <w:tr>
-        <w:tc>
-          <w:p>
-            <w:pPr>
-              <w:pStyle w:val="Compact"/>
-              <w:jc w:val="left"/>
-            </w:pPr>
-            <w:r>
-              <w:t xml:space="preserve">-</w:t>
-            </w:r>
-          </w:p>
-        </w:tc>
-        <w:tc>
-          <w:p>
-            <w:pPr>
-              <w:pStyle w:val="Compact"/>
-              <w:jc w:val="left"/>
-            </w:pPr>
-            <w:r>
-              <w:t xml:space="preserve">3:2</w:t>
-            </w:r>
-          </w:p>
-        </w:tc>
-        <w:tc>
-          <w:p>
-            <w:pPr>
-              <w:pStyle w:val="Compact"/>
-              <w:jc w:val="left"/>
-            </w:pPr>
-            <w:r>
-              <w:t xml:space="preserve">-</w:t>
-            </w:r>
-          </w:p>
-        </w:tc>
-        <w:tc>
-          <w:p>
-            <w:pPr>
-              <w:pStyle w:val="Compact"/>
-              <w:jc w:val="left"/>
-            </w:pPr>
-            <w:r>
-              <w:t xml:space="preserve">0x0</w:t>
-            </w:r>
-          </w:p>
-        </w:tc>
-        <w:tc>
-          <w:p>
-            <w:pPr>
-              <w:pStyle w:val="Compact"/>
-              <w:jc w:val="left"/>
-            </w:pPr>
-            <w:r>
-              <w:t xml:space="preserve">Reserved</w:t>
-            </w:r>
-          </w:p>
-        </w:tc>
-      </w:tr>
-      <w:tr>
-        <w:tc>
-          <w:p>
-            <w:pPr>
-              <w:pStyle w:val="Compact"/>
-              <w:jc w:val="left"/>
-            </w:pPr>
-            <w:r>
-              <w:t xml:space="preserve">BAUD</w:t>
-            </w:r>
-          </w:p>
-        </w:tc>
-        <w:tc>
-          <w:p>
-            <w:pPr>
-              <w:pStyle w:val="Compact"/>
-              <w:jc w:val="left"/>
-            </w:pPr>
-            <w:r>
-              <w:t xml:space="preserve">1:0</w:t>
-            </w:r>
-          </w:p>
-        </w:tc>
-        <w:tc>
-          <w:p>
-            <w:pPr>
-              <w:pStyle w:val="Compact"/>
-              <w:jc w:val="left"/>
-            </w:pPr>
-            <w:r>
-              <w:t xml:space="preserve">rw</w:t>
-            </w:r>
-          </w:p>
-        </w:tc>
-        <w:tc>
-          <w:p>
-            <w:pPr>
-              <w:pStyle w:val="Compact"/>
-              <w:jc w:val="left"/>
-            </w:pPr>
-            <w:r>
-              <w:t xml:space="preserve">0x0</w:t>
-            </w:r>
-          </w:p>
-        </w:tc>
-        <w:tc>
-          <w:p>
-            <w:pPr>
-              <w:pStyle w:val="Compact"/>
-              <w:jc w:val="left"/>
-            </w:pPr>
-            <w:r>
-              <w:t xml:space="preserve">Baudrate value</w:t>
-            </w:r>
-          </w:p>
-        </w:tc>
-      </w:tr>
-    </w:tbl>
-    <w:p>
-      <w:pPr>
-        <w:pStyle w:val="BodyText"/>
-      </w:pPr>
-      <w:r>
-        <w:t xml:space="preserve">Enumerated значения для CTRL.BAUD.</w:t>
-      </w:r>
-    </w:p>
     <w:p>
       <w:pPr>
         <w:pStyle w:val="TableCaption"/>
@@ -2325,7 +1877,7 @@
               <w:jc w:val="left"/>
             </w:pPr>
             <w:r>
-              <w:t xml:space="preserve">Enum</w:t>
+              <w:t xml:space="preserve">Поле</w:t>
             </w:r>
           </w:p>
         </w:tc>
@@ -2342,7 +1894,7 @@
               <w:jc w:val="left"/>
             </w:pPr>
             <w:r>
-              <w:t xml:space="preserve">Значение</w:t>
+              <w:t xml:space="preserve">Биты</w:t>
             </w:r>
           </w:p>
         </w:tc>
@@ -2359,6 +1911,40 @@
               <w:jc w:val="left"/>
             </w:pPr>
             <w:r>
+              <w:t xml:space="preserve">Тип</w:t>
+            </w:r>
+          </w:p>
+        </w:tc>
+        <w:tc>
+          <w:tcPr>
+            <w:tcBorders>
+              <w:bottom w:val="single"/>
+            </w:tcBorders>
+            <w:vAlign w:val="bottom"/>
+          </w:tcPr>
+          <w:p>
+            <w:pPr>
+              <w:pStyle w:val="Compact"/>
+              <w:jc w:val="left"/>
+            </w:pPr>
+            <w:r>
+              <w:t xml:space="preserve">Значение</w:t>
+            </w:r>
+          </w:p>
+        </w:tc>
+        <w:tc>
+          <w:tcPr>
+            <w:tcBorders>
+              <w:bottom w:val="single"/>
+            </w:tcBorders>
+            <w:vAlign w:val="bottom"/>
+          </w:tcPr>
+          <w:p>
+            <w:pPr>
+              <w:pStyle w:val="Compact"/>
+              <w:jc w:val="left"/>
+            </w:pPr>
+            <w:r>
               <w:t xml:space="preserve">Описание</w:t>
             </w:r>
           </w:p>
@@ -2372,7 +1958,86 @@
               <w:jc w:val="left"/>
             </w:pPr>
             <w:r>
-              <w:t xml:space="preserve">B9600</w:t>
+              <w:t xml:space="preserve">-</w:t>
+            </w:r>
+          </w:p>
+        </w:tc>
+        <w:tc>
+          <w:p>
+            <w:pPr>
+              <w:pStyle w:val="Compact"/>
+              <w:jc w:val="left"/>
+            </w:pPr>
+            <w:r>
+              <w:t xml:space="preserve">31:7</w:t>
+            </w:r>
+          </w:p>
+        </w:tc>
+        <w:tc>
+          <w:p>
+            <w:pPr>
+              <w:pStyle w:val="Compact"/>
+              <w:jc w:val="left"/>
+            </w:pPr>
+            <w:r>
+              <w:t xml:space="preserve">-</w:t>
+            </w:r>
+          </w:p>
+        </w:tc>
+        <w:tc>
+          <w:p>
+            <w:pPr>
+              <w:pStyle w:val="Compact"/>
+              <w:jc w:val="left"/>
+            </w:pPr>
+            <w:r>
+              <w:t xml:space="preserve">0x000000</w:t>
+            </w:r>
+          </w:p>
+        </w:tc>
+        <w:tc>
+          <w:p>
+            <w:pPr>
+              <w:pStyle w:val="Compact"/>
+              <w:jc w:val="left"/>
+            </w:pPr>
+            <w:r>
+              <w:t xml:space="preserve">Reserved</w:t>
+            </w:r>
+          </w:p>
+        </w:tc>
+      </w:tr>
+      <w:tr>
+        <w:tc>
+          <w:p>
+            <w:pPr>
+              <w:pStyle w:val="Compact"/>
+              <w:jc w:val="left"/>
+            </w:pPr>
+            <w:r>
+              <w:t xml:space="preserve">TXST</w:t>
+            </w:r>
+          </w:p>
+        </w:tc>
+        <w:tc>
+          <w:p>
+            <w:pPr>
+              <w:pStyle w:val="Compact"/>
+              <w:jc w:val="left"/>
+            </w:pPr>
+            <w:r>
+              <w:t xml:space="preserve">6</w:t>
+            </w:r>
+          </w:p>
+        </w:tc>
+        <w:tc>
+          <w:p>
+            <w:pPr>
+              <w:pStyle w:val="Compact"/>
+              <w:jc w:val="left"/>
+            </w:pPr>
+            <w:r>
+              <w:t xml:space="preserve">wosc</w:t>
             </w:r>
           </w:p>
         </w:tc>
@@ -2394,77 +2059,235 @@
               <w:jc w:val="left"/>
             </w:pPr>
             <w:r>
-              <w:t xml:space="preserve">9600 baud</w:t>
-            </w:r>
-          </w:p>
-        </w:tc>
-      </w:tr>
-      <w:tr>
-        <w:tc>
-          <w:p>
-            <w:pPr>
-              <w:pStyle w:val="Compact"/>
-              <w:jc w:val="left"/>
-            </w:pPr>
-            <w:r>
-              <w:t xml:space="preserve">B38400</w:t>
-            </w:r>
-          </w:p>
-        </w:tc>
-        <w:tc>
-          <w:p>
-            <w:pPr>
-              <w:pStyle w:val="Compact"/>
-              <w:jc w:val="left"/>
-            </w:pPr>
-            <w:r>
-              <w:t xml:space="preserve">0x1</w:t>
-            </w:r>
-          </w:p>
-        </w:tc>
-        <w:tc>
-          <w:p>
-            <w:pPr>
-              <w:pStyle w:val="Compact"/>
-              <w:jc w:val="left"/>
-            </w:pPr>
-            <w:r>
-              <w:t xml:space="preserve">38400 baud</w:t>
-            </w:r>
-          </w:p>
-        </w:tc>
-      </w:tr>
-      <w:tr>
-        <w:tc>
-          <w:p>
-            <w:pPr>
-              <w:pStyle w:val="Compact"/>
-              <w:jc w:val="left"/>
-            </w:pPr>
-            <w:r>
-              <w:t xml:space="preserve">B115200</w:t>
-            </w:r>
-          </w:p>
-        </w:tc>
-        <w:tc>
-          <w:p>
-            <w:pPr>
-              <w:pStyle w:val="Compact"/>
-              <w:jc w:val="left"/>
-            </w:pPr>
-            <w:r>
-              <w:t xml:space="preserve">0x2</w:t>
-            </w:r>
-          </w:p>
-        </w:tc>
-        <w:tc>
-          <w:p>
-            <w:pPr>
-              <w:pStyle w:val="Compact"/>
-              <w:jc w:val="left"/>
-            </w:pPr>
-            <w:r>
-              <w:t xml:space="preserve">115200 baud</w:t>
+              <w:t xml:space="preserve">Force transmission start</w:t>
+            </w:r>
+          </w:p>
+        </w:tc>
+      </w:tr>
+      <w:tr>
+        <w:tc>
+          <w:p>
+            <w:pPr>
+              <w:pStyle w:val="Compact"/>
+              <w:jc w:val="left"/>
+            </w:pPr>
+            <w:r>
+              <w:t xml:space="preserve">RXEN</w:t>
+            </w:r>
+          </w:p>
+        </w:tc>
+        <w:tc>
+          <w:p>
+            <w:pPr>
+              <w:pStyle w:val="Compact"/>
+              <w:jc w:val="left"/>
+            </w:pPr>
+            <w:r>
+              <w:t xml:space="preserve">5</w:t>
+            </w:r>
+          </w:p>
+        </w:tc>
+        <w:tc>
+          <w:p>
+            <w:pPr>
+              <w:pStyle w:val="Compact"/>
+              <w:jc w:val="left"/>
+            </w:pPr>
+            <w:r>
+              <w:t xml:space="preserve">rw</w:t>
+            </w:r>
+          </w:p>
+        </w:tc>
+        <w:tc>
+          <w:p>
+            <w:pPr>
+              <w:pStyle w:val="Compact"/>
+              <w:jc w:val="left"/>
+            </w:pPr>
+            <w:r>
+              <w:t xml:space="preserve">0x0</w:t>
+            </w:r>
+          </w:p>
+        </w:tc>
+        <w:tc>
+          <w:p>
+            <w:pPr>
+              <w:pStyle w:val="Compact"/>
+              <w:jc w:val="left"/>
+            </w:pPr>
+            <w:r>
+              <w:t xml:space="preserve">Receiver enable. Can be disabled by hardware on error.</w:t>
+            </w:r>
+          </w:p>
+        </w:tc>
+      </w:tr>
+      <w:tr>
+        <w:tc>
+          <w:p>
+            <w:pPr>
+              <w:pStyle w:val="Compact"/>
+              <w:jc w:val="left"/>
+            </w:pPr>
+            <w:r>
+              <w:t xml:space="preserve">TXEN</w:t>
+            </w:r>
+          </w:p>
+        </w:tc>
+        <w:tc>
+          <w:p>
+            <w:pPr>
+              <w:pStyle w:val="Compact"/>
+              <w:jc w:val="left"/>
+            </w:pPr>
+            <w:r>
+              <w:t xml:space="preserve">4</w:t>
+            </w:r>
+          </w:p>
+        </w:tc>
+        <w:tc>
+          <w:p>
+            <w:pPr>
+              <w:pStyle w:val="Compact"/>
+              <w:jc w:val="left"/>
+            </w:pPr>
+            <w:r>
+              <w:t xml:space="preserve">rw</w:t>
+            </w:r>
+          </w:p>
+        </w:tc>
+        <w:tc>
+          <w:p>
+            <w:pPr>
+              <w:pStyle w:val="Compact"/>
+              <w:jc w:val="left"/>
+            </w:pPr>
+            <w:r>
+              <w:t xml:space="preserve">0x0</w:t>
+            </w:r>
+          </w:p>
+        </w:tc>
+        <w:tc>
+          <w:p>
+            <w:pPr>
+              <w:pStyle w:val="Compact"/>
+              <w:jc w:val="left"/>
+            </w:pPr>
+            <w:r>
+              <w:t xml:space="preserve">Transmitter enable. Can be disabled by hardware on error.</w:t>
+            </w:r>
+          </w:p>
+        </w:tc>
+      </w:tr>
+      <w:tr>
+        <w:tc>
+          <w:p>
+            <w:pPr>
+              <w:pStyle w:val="Compact"/>
+              <w:jc w:val="left"/>
+            </w:pPr>
+            <w:r>
+              <w:t xml:space="preserve">-</w:t>
+            </w:r>
+          </w:p>
+        </w:tc>
+        <w:tc>
+          <w:p>
+            <w:pPr>
+              <w:pStyle w:val="Compact"/>
+              <w:jc w:val="left"/>
+            </w:pPr>
+            <w:r>
+              <w:t xml:space="preserve">3:2</w:t>
+            </w:r>
+          </w:p>
+        </w:tc>
+        <w:tc>
+          <w:p>
+            <w:pPr>
+              <w:pStyle w:val="Compact"/>
+              <w:jc w:val="left"/>
+            </w:pPr>
+            <w:r>
+              <w:t xml:space="preserve">-</w:t>
+            </w:r>
+          </w:p>
+        </w:tc>
+        <w:tc>
+          <w:p>
+            <w:pPr>
+              <w:pStyle w:val="Compact"/>
+              <w:jc w:val="left"/>
+            </w:pPr>
+            <w:r>
+              <w:t xml:space="preserve">0x0</w:t>
+            </w:r>
+          </w:p>
+        </w:tc>
+        <w:tc>
+          <w:p>
+            <w:pPr>
+              <w:pStyle w:val="Compact"/>
+              <w:jc w:val="left"/>
+            </w:pPr>
+            <w:r>
+              <w:t xml:space="preserve">Reserved</w:t>
+            </w:r>
+          </w:p>
+        </w:tc>
+      </w:tr>
+      <w:tr>
+        <w:tc>
+          <w:p>
+            <w:pPr>
+              <w:pStyle w:val="Compact"/>
+              <w:jc w:val="left"/>
+            </w:pPr>
+            <w:r>
+              <w:t xml:space="preserve">BAUD</w:t>
+            </w:r>
+          </w:p>
+        </w:tc>
+        <w:tc>
+          <w:p>
+            <w:pPr>
+              <w:pStyle w:val="Compact"/>
+              <w:jc w:val="left"/>
+            </w:pPr>
+            <w:r>
+              <w:t xml:space="preserve">1:0</w:t>
+            </w:r>
+          </w:p>
+        </w:tc>
+        <w:tc>
+          <w:p>
+            <w:pPr>
+              <w:pStyle w:val="Compact"/>
+              <w:jc w:val="left"/>
+            </w:pPr>
+            <w:r>
+              <w:t xml:space="preserve">rw</w:t>
+            </w:r>
+          </w:p>
+        </w:tc>
+        <w:tc>
+          <w:p>
+            <w:pPr>
+              <w:pStyle w:val="Compact"/>
+              <w:jc w:val="left"/>
+            </w:pPr>
+            <w:r>
+              <w:t xml:space="preserve">0x0</w:t>
+            </w:r>
+          </w:p>
+        </w:tc>
+        <w:tc>
+          <w:p>
+            <w:pPr>
+              <w:pStyle w:val="Compact"/>
+              <w:jc w:val="left"/>
+            </w:pPr>
+            <w:r>
+              <w:t xml:space="preserve">Baudrate value</w:t>
             </w:r>
           </w:p>
         </w:tc>

</xml_diff>

<commit_message>
Fix bug in template created by utils
</commit_message>
<xml_diff>
--- a/examples/regmap_json/doc/regs.docx
+++ b/examples/regmap_json/doc/regs.docx
@@ -602,7 +602,7 @@
               <w:jc w:val="left"/>
             </w:pPr>
             <w:r>
-              <w:t xml:space="preserve">0x0040</w:t>
+              <w:t xml:space="preserve">0x0140</w:t>
             </w:r>
           </w:p>
         </w:tc>
@@ -3149,7 +3149,7 @@
         <w:pStyle w:val="BodyText"/>
       </w:pPr>
       <w:r>
-        <w:t xml:space="preserve">0x0040</w:t>
+        <w:t xml:space="preserve">0x0140</w:t>
       </w:r>
     </w:p>
     <w:p>

</xml_diff>